<commit_message>
actualizacion 1 de mayo
</commit_message>
<xml_diff>
--- a/Memoria TFM.docx
+++ b/Memoria TFM.docx
@@ -820,7 +820,6 @@
           <w:docPartUnique/>
         </w:docPartObj>
       </w:sdtPr>
-      <w:sdtEndPr/>
       <w:sdtContent>
         <w:p>
           <w:pPr>
@@ -6162,7 +6161,19 @@
         <w:rPr>
           <w:lang w:val="es-ES" w:bidi="en-US"/>
         </w:rPr>
-        <w:t>, y de la relación que tienen también ambos factores, desde un tiempo a esta parte, son dos elementos que se encuentran</w:t>
+        <w:t>, y de la relación que tienen también ambos factores</w:t>
+      </w:r>
+      <w:r>
+        <w:rPr>
+          <w:lang w:val="es-ES" w:bidi="en-US"/>
+        </w:rPr>
+        <w:t xml:space="preserve"> entre sí</w:t>
+      </w:r>
+      <w:r>
+        <w:rPr>
+          <w:lang w:val="es-ES" w:bidi="en-US"/>
+        </w:rPr>
+        <w:t>, desde un tiempo a esta parte, son dos elementos que se encuentran</w:t>
       </w:r>
       <w:r>
         <w:rPr>
@@ -6272,7 +6283,7 @@
         <w:rPr>
           <w:lang w:val="es-ES" w:bidi="en-US"/>
         </w:rPr>
-        <w:t xml:space="preserve">. Cabe aclarar que las actividades organizadas en el medio natural definido por </w:t>
+        <w:t>. Cabe aclarar que las actividades organizadas en el medio serían aquellas de tipo físico-deportivo que tienen, en líneas generales, el objetivo común el desplazarse individual o colectivamente hacia un fin más o menos próximo utilizando o luchando con los elementos que constituyen el entorno físico. natural (</w:t>
       </w:r>
       <w:proofErr w:type="spellStart"/>
       <w:r>
@@ -6286,7 +6297,7 @@
         <w:rPr>
           <w:lang w:val="es-ES" w:bidi="en-US"/>
         </w:rPr>
-        <w:t xml:space="preserve"> (1991) citado en Cañizares </w:t>
+        <w:t xml:space="preserve"> 1991 citado en Cañizares </w:t>
       </w:r>
       <w:proofErr w:type="spellStart"/>
       <w:r>
@@ -6300,7 +6311,7 @@
         <w:rPr>
           <w:lang w:val="es-ES" w:bidi="en-US"/>
         </w:rPr>
-        <w:t xml:space="preserve"> &amp; Carbonero Celis (2017) serían “aquellas de tipo físico-deportivo que tienen, en líneas generales, el objetivo común el desplazarse individual o colectivamente hacia un fin más o menos próximo utilizando o luchando con los elementos que constituyen el entorno físico”. </w:t>
+        <w:t xml:space="preserve"> &amp; Carbonero Celis 2017)</w:t>
       </w:r>
     </w:p>
     <w:p>
@@ -6541,7 +6552,19 @@
         <w:rPr>
           <w:lang w:val="es-ES"/>
         </w:rPr>
-        <w:t xml:space="preserve">interiorizar las necesidades de los usuarios, personalizando cada grupo de usuarios dotándole de un nombre, una cara una profesión… y un escenario de uso. </w:t>
+        <w:t>interiorizar las necesidades de los usuarios, personalizando cada grupo de usuarios dotándole de un nombre, una cara</w:t>
+      </w:r>
+      <w:r>
+        <w:rPr>
+          <w:lang w:val="es-ES"/>
+        </w:rPr>
+        <w:t>,</w:t>
+      </w:r>
+      <w:r>
+        <w:rPr>
+          <w:lang w:val="es-ES"/>
+        </w:rPr>
+        <w:t xml:space="preserve"> una profesión… y un escenario de uso. </w:t>
       </w:r>
       <w:r>
         <w:rPr>
@@ -6878,7 +6901,19 @@
         <w:rPr>
           <w:lang w:val="es-ES" w:bidi="en-US"/>
         </w:rPr>
-        <w:t xml:space="preserve"> esta tendencia acarrea una disminución de las líneas telefónicas fijas </w:t>
+        <w:t xml:space="preserve"> esta tendencia acarrea una disminución de las líneas telefónicas fijas</w:t>
+      </w:r>
+      <w:r>
+        <w:rPr>
+          <w:lang w:val="es-ES" w:bidi="en-US"/>
+        </w:rPr>
+        <w:t>.</w:t>
+      </w:r>
+      <w:r>
+        <w:rPr>
+          <w:lang w:val="es-ES" w:bidi="en-US"/>
+        </w:rPr>
+        <w:t xml:space="preserve"> </w:t>
       </w:r>
       <w:r>
         <w:rPr>
@@ -8330,16 +8365,38 @@
     </w:p>
     <w:p>
       <w:pPr>
+        <w:spacing w:line="276" w:lineRule="auto"/>
+        <w:jc w:val="left"/>
+        <w:rPr>
+          <w:rFonts w:eastAsia="Times New Roman" w:cs="Times New Roman"/>
+          <w:b/>
+          <w:bCs/>
+          <w:iCs/>
+          <w:sz w:val="36"/>
+          <w:szCs w:val="32"/>
+          <w:lang w:val="es-ES" w:bidi="en-US"/>
+        </w:rPr>
+      </w:pPr>
+      <w:bookmarkStart w:id="19" w:name="_Toc37783869"/>
+      <w:r>
+        <w:rPr>
+          <w:lang w:val="es-ES"/>
+        </w:rPr>
+        <w:br w:type="page"/>
+      </w:r>
+    </w:p>
+    <w:p>
+      <w:pPr>
         <w:pStyle w:val="Ttulo1"/>
         <w:rPr>
           <w:lang w:val="es-ES"/>
         </w:rPr>
       </w:pPr>
-      <w:bookmarkStart w:id="19" w:name="_Toc37783869"/>
       <w:r>
         <w:rPr>
           <w:lang w:val="es-ES"/>
         </w:rPr>
+        <w:lastRenderedPageBreak/>
         <w:t>Objetivos concretos y metodología de t</w:t>
       </w:r>
       <w:r>
@@ -8358,6 +8415,7 @@
         </w:rPr>
       </w:pPr>
       <w:bookmarkStart w:id="20" w:name="_Toc37783870"/>
+      <w:bookmarkStart w:id="21" w:name="_Hlk38640651"/>
       <w:r>
         <w:rPr>
           <w:lang w:val="es-ES" w:bidi="en-US"/>
@@ -8393,14 +8451,14 @@
           <w:lang w:val="es-ES" w:bidi="en-US"/>
         </w:rPr>
       </w:pPr>
-      <w:bookmarkStart w:id="21" w:name="_Toc37783871"/>
+      <w:bookmarkStart w:id="22" w:name="_Toc37783871"/>
       <w:r>
         <w:rPr>
           <w:lang w:val="es-ES" w:bidi="en-US"/>
         </w:rPr>
         <w:t>Objetivos específicos</w:t>
       </w:r>
-      <w:bookmarkEnd w:id="21"/>
+      <w:bookmarkEnd w:id="22"/>
     </w:p>
     <w:p>
       <w:pPr>
@@ -8415,7 +8473,7 @@
           <w:lang w:bidi="en-US"/>
         </w:rPr>
       </w:pPr>
-      <w:bookmarkStart w:id="22" w:name="_Hlk37253892"/>
+      <w:bookmarkStart w:id="23" w:name="_Hlk37253892"/>
       <w:r>
         <w:rPr>
           <w:rFonts w:ascii="Arial" w:hAnsi="Arial" w:cs="Arial"/>
@@ -8536,15 +8594,15 @@
           <w:lang w:val="es-ES" w:bidi="en-US"/>
         </w:rPr>
       </w:pPr>
-      <w:bookmarkStart w:id="23" w:name="_Toc37783872"/>
-      <w:bookmarkEnd w:id="22"/>
+      <w:bookmarkStart w:id="24" w:name="_Toc37783872"/>
+      <w:bookmarkEnd w:id="23"/>
       <w:r>
         <w:rPr>
           <w:lang w:val="es-ES" w:bidi="en-US"/>
         </w:rPr>
         <w:t>Metodología de trabajo</w:t>
       </w:r>
-      <w:bookmarkEnd w:id="23"/>
+      <w:bookmarkEnd w:id="24"/>
     </w:p>
     <w:p>
       <w:pPr>
@@ -8602,6 +8660,7 @@
                 <w:lang w:val="es-ES" w:bidi="en-US"/>
               </w:rPr>
             </w:pPr>
+            <w:bookmarkStart w:id="25" w:name="_Hlk38640782"/>
           </w:p>
         </w:tc>
       </w:tr>
@@ -9474,6 +9533,7 @@
           </w:p>
         </w:tc>
       </w:tr>
+      <w:bookmarkEnd w:id="25"/>
     </w:tbl>
     <w:p>
       <w:pPr>
@@ -9482,6 +9542,7 @@
         </w:rPr>
       </w:pPr>
     </w:p>
+    <w:bookmarkEnd w:id="21"/>
     <w:p>
       <w:pPr>
         <w:spacing w:line="276" w:lineRule="auto"/>
@@ -9510,7 +9571,7 @@
           <w:lang w:val="es-ES"/>
         </w:rPr>
       </w:pPr>
-      <w:bookmarkStart w:id="24" w:name="_Toc37783873"/>
+      <w:bookmarkStart w:id="26" w:name="_Toc37783873"/>
       <w:r>
         <w:rPr>
           <w:lang w:val="es-ES"/>
@@ -9518,7 +9579,7 @@
         <w:lastRenderedPageBreak/>
         <w:t>Identificación de requisitos</w:t>
       </w:r>
-      <w:bookmarkEnd w:id="24"/>
+      <w:bookmarkEnd w:id="26"/>
     </w:p>
     <w:p>
       <w:pPr>
@@ -9752,14 +9813,14 @@
           <w:lang w:val="es-ES" w:bidi="en-US"/>
         </w:rPr>
       </w:pPr>
-      <w:bookmarkStart w:id="25" w:name="_Toc37783874"/>
+      <w:bookmarkStart w:id="27" w:name="_Toc37783874"/>
       <w:r>
         <w:rPr>
           <w:lang w:val="es-ES" w:bidi="en-US"/>
         </w:rPr>
         <w:t>Focus Group</w:t>
       </w:r>
-      <w:bookmarkEnd w:id="25"/>
+      <w:bookmarkEnd w:id="27"/>
     </w:p>
     <w:p>
       <w:pPr>
@@ -9788,14 +9849,14 @@
           <w:lang w:val="es-ES" w:bidi="en-US"/>
         </w:rPr>
       </w:pPr>
-      <w:bookmarkStart w:id="26" w:name="_Toc37783875"/>
+      <w:bookmarkStart w:id="28" w:name="_Toc37783875"/>
       <w:r>
         <w:rPr>
           <w:lang w:val="es-ES" w:bidi="en-US"/>
         </w:rPr>
         <w:t>Focus groups sobre aplicaciones de entrenamiento</w:t>
       </w:r>
-      <w:bookmarkEnd w:id="26"/>
+      <w:bookmarkEnd w:id="28"/>
     </w:p>
     <w:p>
       <w:pPr>
@@ -10033,14 +10094,14 @@
           <w:lang w:val="es-ES" w:bidi="en-US"/>
         </w:rPr>
       </w:pPr>
-      <w:bookmarkStart w:id="27" w:name="_Toc37783876"/>
+      <w:bookmarkStart w:id="29" w:name="_Toc37783876"/>
       <w:r>
         <w:rPr>
           <w:lang w:val="es-ES" w:bidi="en-US"/>
         </w:rPr>
         <w:t>Focus groups sobre aplicaciones de nutrición</w:t>
       </w:r>
-      <w:bookmarkEnd w:id="27"/>
+      <w:bookmarkEnd w:id="29"/>
     </w:p>
     <w:p>
       <w:pPr>
@@ -10221,7 +10282,7 @@
           <w:lang w:val="es-ES" w:bidi="en-US"/>
         </w:rPr>
       </w:pPr>
-      <w:bookmarkStart w:id="28" w:name="_Toc37783877"/>
+      <w:bookmarkStart w:id="30" w:name="_Toc37783877"/>
       <w:r>
         <w:rPr>
           <w:lang w:val="es-ES" w:bidi="en-US"/>
@@ -10229,7 +10290,7 @@
         <w:lastRenderedPageBreak/>
         <w:t>Focus groups sobre aplicaciones de cocina</w:t>
       </w:r>
-      <w:bookmarkEnd w:id="28"/>
+      <w:bookmarkEnd w:id="30"/>
     </w:p>
     <w:p>
       <w:pPr>
@@ -10552,7 +10613,7 @@
           <w:lang w:val="es-ES" w:bidi="en-US"/>
         </w:rPr>
       </w:pPr>
-      <w:bookmarkStart w:id="29" w:name="_Toc37783878"/>
+      <w:bookmarkStart w:id="31" w:name="_Toc37783878"/>
       <w:r>
         <w:rPr>
           <w:lang w:val="es-ES" w:bidi="en-US"/>
@@ -10565,7 +10626,7 @@
         </w:rPr>
         <w:t>s</w:t>
       </w:r>
-      <w:bookmarkEnd w:id="29"/>
+      <w:bookmarkEnd w:id="31"/>
     </w:p>
     <w:p>
       <w:pPr>
@@ -11700,7 +11761,7 @@
             <w:tcW w:w="1668" w:type="dxa"/>
           </w:tcPr>
           <w:p>
-            <w:bookmarkStart w:id="30" w:name="_Hlk37671253"/>
+            <w:bookmarkStart w:id="32" w:name="_Hlk37671253"/>
           </w:p>
         </w:tc>
         <w:tc>
@@ -12303,7 +12364,7 @@
           </w:p>
         </w:tc>
       </w:tr>
-      <w:bookmarkEnd w:id="30"/>
+      <w:bookmarkEnd w:id="32"/>
     </w:tbl>
     <w:p>
       <w:pPr>
@@ -12340,7 +12401,7 @@
           <w:lang w:val="es-ES"/>
         </w:rPr>
       </w:pPr>
-      <w:bookmarkStart w:id="31" w:name="_Toc37783879"/>
+      <w:bookmarkStart w:id="33" w:name="_Toc37783879"/>
       <w:r>
         <w:rPr>
           <w:lang w:val="es-ES"/>
@@ -12348,7 +12409,7 @@
         <w:lastRenderedPageBreak/>
         <w:t>Descripción del proceso de diseño</w:t>
       </w:r>
-      <w:bookmarkEnd w:id="31"/>
+      <w:bookmarkEnd w:id="33"/>
     </w:p>
     <w:p>
       <w:pPr>
@@ -12407,14 +12468,14 @@
           <w:lang w:val="es-ES" w:bidi="en-US"/>
         </w:rPr>
       </w:pPr>
-      <w:bookmarkStart w:id="32" w:name="_Toc37783880"/>
+      <w:bookmarkStart w:id="34" w:name="_Toc37783880"/>
       <w:r>
         <w:rPr>
           <w:lang w:val="es-ES" w:bidi="en-US"/>
         </w:rPr>
         <w:t>Definición de las personas y los escenarios de la aplicación</w:t>
       </w:r>
-      <w:bookmarkEnd w:id="32"/>
+      <w:bookmarkEnd w:id="34"/>
     </w:p>
     <w:p>
       <w:pPr>
@@ -14348,7 +14409,7 @@
           <w:lang w:val="es-ES" w:bidi="en-US"/>
         </w:rPr>
       </w:pPr>
-      <w:bookmarkStart w:id="33" w:name="_Toc37783881"/>
+      <w:bookmarkStart w:id="35" w:name="_Toc37783881"/>
       <w:r>
         <w:rPr>
           <w:lang w:val="es-ES" w:bidi="en-US"/>
@@ -14356,7 +14417,7 @@
         <w:lastRenderedPageBreak/>
         <w:t>Definición de la navegación</w:t>
       </w:r>
-      <w:bookmarkEnd w:id="33"/>
+      <w:bookmarkEnd w:id="35"/>
     </w:p>
     <w:p>
       <w:pPr>
@@ -15789,7 +15850,7 @@
           <w:lang w:val="es-ES" w:bidi="en-US"/>
         </w:rPr>
       </w:pPr>
-      <w:bookmarkStart w:id="34" w:name="_Toc37783883"/>
+      <w:bookmarkStart w:id="36" w:name="_Toc37783883"/>
       <w:r>
         <w:rPr>
           <w:lang w:val="es-ES" w:bidi="en-US"/>
@@ -15797,7 +15858,7 @@
         <w:lastRenderedPageBreak/>
         <w:t>Diseño de los wireframes</w:t>
       </w:r>
-      <w:bookmarkEnd w:id="34"/>
+      <w:bookmarkEnd w:id="36"/>
     </w:p>
     <w:p>
       <w:pPr>
@@ -15813,14 +15874,14 @@
           <w:lang w:val="es-ES" w:bidi="en-US"/>
         </w:rPr>
       </w:pPr>
-      <w:bookmarkStart w:id="35" w:name="_Toc37783884"/>
+      <w:bookmarkStart w:id="37" w:name="_Toc37783884"/>
       <w:r>
         <w:rPr>
           <w:lang w:val="es-ES" w:bidi="en-US"/>
         </w:rPr>
         <w:t>Diseño de la interfaz y el prototipo</w:t>
       </w:r>
-      <w:bookmarkEnd w:id="35"/>
+      <w:bookmarkEnd w:id="37"/>
     </w:p>
     <w:p>
       <w:pPr>
@@ -15829,7 +15890,7 @@
           <w:lang w:val="es-ES"/>
         </w:rPr>
       </w:pPr>
-      <w:bookmarkStart w:id="36" w:name="_Toc37783885"/>
+      <w:bookmarkStart w:id="38" w:name="_Toc37783885"/>
       <w:r>
         <w:rPr>
           <w:lang w:val="es-ES"/>
@@ -15842,7 +15903,7 @@
         </w:rPr>
         <w:t xml:space="preserve"> </w:t>
       </w:r>
-      <w:bookmarkEnd w:id="36"/>
+      <w:bookmarkEnd w:id="38"/>
       <w:r>
         <w:rPr>
           <w:lang w:val="es-ES"/>
@@ -15878,14 +15939,14 @@
           <w:lang w:val="es-ES"/>
         </w:rPr>
       </w:pPr>
-      <w:bookmarkStart w:id="37" w:name="_Toc37783886"/>
+      <w:bookmarkStart w:id="39" w:name="_Toc37783886"/>
       <w:r>
         <w:rPr>
           <w:lang w:val="es-ES"/>
         </w:rPr>
         <w:t>Conclusiones</w:t>
       </w:r>
-      <w:bookmarkEnd w:id="37"/>
+      <w:bookmarkEnd w:id="39"/>
     </w:p>
     <w:p>
       <w:pPr>
@@ -15894,14 +15955,14 @@
           <w:lang w:val="es-ES"/>
         </w:rPr>
       </w:pPr>
-      <w:bookmarkStart w:id="38" w:name="_Toc37783887"/>
+      <w:bookmarkStart w:id="40" w:name="_Toc37783887"/>
       <w:r>
         <w:rPr>
           <w:lang w:val="es-ES"/>
         </w:rPr>
         <w:t>Trabajo futuro</w:t>
       </w:r>
-      <w:bookmarkEnd w:id="38"/>
+      <w:bookmarkEnd w:id="40"/>
     </w:p>
     <w:p>
       <w:pPr>
@@ -16638,7 +16699,7 @@
           <w:lang w:val="es-ES"/>
         </w:rPr>
       </w:pPr>
-      <w:bookmarkStart w:id="39" w:name="_Toc37783888"/>
+      <w:bookmarkStart w:id="41" w:name="_Toc37783888"/>
       <w:r>
         <w:rPr>
           <w:lang w:val="es-ES"/>
@@ -16646,7 +16707,7 @@
         <w:lastRenderedPageBreak/>
         <w:t>Bibliografía</w:t>
       </w:r>
-      <w:bookmarkEnd w:id="39"/>
+      <w:bookmarkEnd w:id="41"/>
     </w:p>
     <w:p>
       <w:pPr>
@@ -17335,7 +17396,7 @@
           <w:lang w:val="es-ES"/>
         </w:rPr>
       </w:pPr>
-      <w:bookmarkStart w:id="40" w:name="_Toc37783889"/>
+      <w:bookmarkStart w:id="42" w:name="_Toc37783889"/>
       <w:r>
         <w:rPr>
           <w:lang w:val="es-ES"/>
@@ -17344,7 +17405,7 @@
         <w:t>Anexos</w:t>
       </w:r>
       <w:bookmarkEnd w:id="5"/>
-      <w:bookmarkEnd w:id="40"/>
+      <w:bookmarkEnd w:id="42"/>
     </w:p>
     <w:p>
       <w:pPr>
@@ -17353,14 +17414,14 @@
           <w:lang w:val="es-ES"/>
         </w:rPr>
       </w:pPr>
-      <w:bookmarkStart w:id="41" w:name="_Toc37783890"/>
+      <w:bookmarkStart w:id="43" w:name="_Toc37783890"/>
       <w:r>
         <w:rPr>
           <w:lang w:val="es-ES"/>
         </w:rPr>
         <w:t>Anexo 1: Benchmarking de aplicaciones</w:t>
       </w:r>
-      <w:bookmarkEnd w:id="41"/>
+      <w:bookmarkEnd w:id="43"/>
     </w:p>
     <w:p>
       <w:pPr>
@@ -17831,7 +17892,7 @@
           <w:lang w:val="es-ES" w:bidi="en-US"/>
         </w:rPr>
       </w:pPr>
-      <w:bookmarkStart w:id="42" w:name="_Toc37783891"/>
+      <w:bookmarkStart w:id="44" w:name="_Toc37783891"/>
       <w:r>
         <w:rPr>
           <w:lang w:val="es-ES" w:bidi="en-US"/>
@@ -17905,7 +17966,7 @@
         </w:rPr>
         <w:t>entrenamiento</w:t>
       </w:r>
-      <w:bookmarkEnd w:id="42"/>
+      <w:bookmarkEnd w:id="44"/>
     </w:p>
     <w:p>
       <w:pPr>
@@ -17915,15 +17976,15 @@
           <w:lang w:val="es-ES" w:bidi="en-US"/>
         </w:rPr>
       </w:pPr>
-      <w:bookmarkStart w:id="43" w:name="_Toc37783892"/>
-      <w:bookmarkStart w:id="44" w:name="_Hlk37324507"/>
+      <w:bookmarkStart w:id="45" w:name="_Toc37783892"/>
+      <w:bookmarkStart w:id="46" w:name="_Hlk37324507"/>
       <w:r>
         <w:rPr>
           <w:lang w:val="es-ES"/>
         </w:rPr>
         <w:t>Identificación</w:t>
       </w:r>
-      <w:bookmarkEnd w:id="43"/>
+      <w:bookmarkEnd w:id="45"/>
     </w:p>
     <w:p>
       <w:pPr>
@@ -17999,16 +18060,16 @@
           <w:lang w:val="es-ES"/>
         </w:rPr>
       </w:pPr>
-      <w:bookmarkStart w:id="45" w:name="_Toc37783893"/>
-      <w:bookmarkStart w:id="46" w:name="_Hlk37324535"/>
-      <w:bookmarkEnd w:id="44"/>
+      <w:bookmarkStart w:id="47" w:name="_Toc37783893"/>
+      <w:bookmarkStart w:id="48" w:name="_Hlk37324535"/>
+      <w:bookmarkEnd w:id="46"/>
       <w:r>
         <w:rPr>
           <w:lang w:val="es-ES"/>
         </w:rPr>
         <w:t>Presentación</w:t>
       </w:r>
-      <w:bookmarkEnd w:id="45"/>
+      <w:bookmarkEnd w:id="47"/>
     </w:p>
     <w:p>
       <w:r>
@@ -18042,16 +18103,16 @@
           <w:lang w:val="es-ES"/>
         </w:rPr>
       </w:pPr>
-      <w:bookmarkStart w:id="47" w:name="_Toc37783894"/>
-      <w:bookmarkStart w:id="48" w:name="_Hlk37325693"/>
-      <w:bookmarkEnd w:id="46"/>
+      <w:bookmarkStart w:id="49" w:name="_Toc37783894"/>
+      <w:bookmarkStart w:id="50" w:name="_Hlk37325693"/>
+      <w:bookmarkEnd w:id="48"/>
       <w:r>
         <w:rPr>
           <w:lang w:val="es-ES"/>
         </w:rPr>
         <w:t>Resumen ejecutivo</w:t>
       </w:r>
-      <w:bookmarkEnd w:id="47"/>
+      <w:bookmarkEnd w:id="49"/>
     </w:p>
     <w:p>
       <w:pPr>
@@ -18120,9 +18181,9 @@
           <w:lang w:val="es-ES"/>
         </w:rPr>
       </w:pPr>
-      <w:bookmarkStart w:id="49" w:name="_Toc37783895"/>
-      <w:bookmarkStart w:id="50" w:name="_Hlk37326273"/>
-      <w:bookmarkEnd w:id="48"/>
+      <w:bookmarkStart w:id="51" w:name="_Toc37783895"/>
+      <w:bookmarkStart w:id="52" w:name="_Hlk37326273"/>
+      <w:bookmarkEnd w:id="50"/>
       <w:r>
         <w:rPr>
           <w:lang w:val="es-ES"/>
@@ -18130,17 +18191,17 @@
         <w:lastRenderedPageBreak/>
         <w:t>Metodología</w:t>
       </w:r>
-      <w:bookmarkEnd w:id="49"/>
+      <w:bookmarkEnd w:id="51"/>
     </w:p>
     <w:p>
       <w:pPr>
         <w:pStyle w:val="Ttulo3"/>
       </w:pPr>
-      <w:bookmarkStart w:id="51" w:name="_Toc37783896"/>
+      <w:bookmarkStart w:id="53" w:name="_Toc37783896"/>
       <w:r>
         <w:t>Participantes</w:t>
       </w:r>
-      <w:bookmarkEnd w:id="51"/>
+      <w:bookmarkEnd w:id="53"/>
     </w:p>
     <w:p>
       <w:pPr>
@@ -18282,7 +18343,7 @@
       <w:r>
         <w:t xml:space="preserve">La selección de los participantes ha sido lleva a cabo por </w:t>
       </w:r>
-      <w:bookmarkStart w:id="52" w:name="_Hlk37330272"/>
+      <w:bookmarkStart w:id="54" w:name="_Hlk37330272"/>
       <w:r>
         <w:t xml:space="preserve">una </w:t>
       </w:r>
@@ -18293,28 +18354,28 @@
         </w:rPr>
         <w:t>la persona encargada de hacer esta prueba</w:t>
       </w:r>
+      <w:bookmarkEnd w:id="54"/>
+      <w:r>
+        <w:t>. Todos los participantes firmaron un documento de consentimiento antes del inicio de la prueba. El documento incluía la información pertinente según la ley y especificaba que el usuario podía abandonar la prueba en cualquier momento.</w:t>
+      </w:r>
+    </w:p>
+    <w:p>
+      <w:pPr>
+        <w:pStyle w:val="Ttulo3"/>
+      </w:pPr>
+      <w:bookmarkStart w:id="55" w:name="_Toc37783897"/>
+      <w:bookmarkStart w:id="56" w:name="_Hlk37326454"/>
       <w:bookmarkEnd w:id="52"/>
       <w:r>
-        <w:t>. Todos los participantes firmaron un documento de consentimiento antes del inicio de la prueba. El documento incluía la información pertinente según la ley y especificaba que el usuario podía abandonar la prueba en cualquier momento.</w:t>
-      </w:r>
-    </w:p>
-    <w:p>
-      <w:pPr>
-        <w:pStyle w:val="Ttulo3"/>
-      </w:pPr>
-      <w:bookmarkStart w:id="53" w:name="_Toc37783897"/>
-      <w:bookmarkStart w:id="54" w:name="_Hlk37326454"/>
-      <w:bookmarkEnd w:id="50"/>
-      <w:r>
         <w:t>Procedimiento</w:t>
       </w:r>
-      <w:bookmarkEnd w:id="53"/>
+      <w:bookmarkEnd w:id="55"/>
     </w:p>
     <w:p>
       <w:pPr>
         <w:pStyle w:val="Textoindependiente"/>
       </w:pPr>
-      <w:bookmarkStart w:id="55" w:name="_Hlk37330311"/>
+      <w:bookmarkStart w:id="57" w:name="_Hlk37330311"/>
       <w:r>
         <w:t xml:space="preserve">La sesión de focus group se ha dividido en </w:t>
       </w:r>
@@ -18329,7 +18390,7 @@
         <w:t xml:space="preserve">, cada una para que los participantes debatan sobre cada cuestión. Cada una de estas partes constaba primero de una introducción realizada por el moderador de la sesión. </w:t>
       </w:r>
     </w:p>
-    <w:bookmarkEnd w:id="55"/>
+    <w:bookmarkEnd w:id="57"/>
     <w:p>
       <w:pPr>
         <w:pStyle w:val="Textoindependiente"/>
@@ -18421,9 +18482,9 @@
           <w:lang w:val="es-ES"/>
         </w:rPr>
       </w:pPr>
-      <w:bookmarkStart w:id="56" w:name="_Toc37783898"/>
-      <w:bookmarkStart w:id="57" w:name="_Hlk37326965"/>
-      <w:bookmarkEnd w:id="54"/>
+      <w:bookmarkStart w:id="58" w:name="_Toc37783898"/>
+      <w:bookmarkStart w:id="59" w:name="_Hlk37326965"/>
+      <w:bookmarkEnd w:id="56"/>
       <w:r>
         <w:rPr>
           <w:lang w:val="es-ES"/>
@@ -18431,7 +18492,7 @@
         <w:lastRenderedPageBreak/>
         <w:t>Resultados</w:t>
       </w:r>
-      <w:bookmarkEnd w:id="56"/>
+      <w:bookmarkEnd w:id="58"/>
     </w:p>
     <w:p>
       <w:pPr>
@@ -18461,7 +18522,7 @@
         <w:t xml:space="preserve"> para contextualizarlo y con una pequeña conclusión extraída, y después de esta, se presentarán algunos argumentos de los participantes.</w:t>
       </w:r>
     </w:p>
-    <w:bookmarkEnd w:id="57"/>
+    <w:bookmarkEnd w:id="59"/>
     <w:p>
       <w:pPr>
         <w:pStyle w:val="Textoindependiente"/>
@@ -19082,7 +19143,7 @@
           <w:lang w:val="es-ES" w:bidi="en-US"/>
         </w:rPr>
       </w:pPr>
-      <w:bookmarkStart w:id="58" w:name="_Toc37783899"/>
+      <w:bookmarkStart w:id="60" w:name="_Toc37783899"/>
       <w:r>
         <w:rPr>
           <w:lang w:val="es-ES" w:bidi="en-US"/>
@@ -19102,7 +19163,7 @@
         </w:rPr>
         <w:t>nutrición</w:t>
       </w:r>
-      <w:bookmarkEnd w:id="58"/>
+      <w:bookmarkEnd w:id="60"/>
     </w:p>
     <w:p>
       <w:pPr>
@@ -19112,14 +19173,14 @@
           <w:lang w:val="es-ES" w:bidi="en-US"/>
         </w:rPr>
       </w:pPr>
-      <w:bookmarkStart w:id="59" w:name="_Toc37783900"/>
+      <w:bookmarkStart w:id="61" w:name="_Toc37783900"/>
       <w:r>
         <w:rPr>
           <w:lang w:val="es-ES"/>
         </w:rPr>
         <w:t>Identificación</w:t>
       </w:r>
-      <w:bookmarkEnd w:id="59"/>
+      <w:bookmarkEnd w:id="61"/>
     </w:p>
     <w:p>
       <w:pPr>
@@ -19207,14 +19268,14 @@
           <w:lang w:val="es-ES"/>
         </w:rPr>
       </w:pPr>
-      <w:bookmarkStart w:id="60" w:name="_Toc37783901"/>
+      <w:bookmarkStart w:id="62" w:name="_Toc37783901"/>
       <w:r>
         <w:rPr>
           <w:lang w:val="es-ES"/>
         </w:rPr>
         <w:t>Presentación</w:t>
       </w:r>
-      <w:bookmarkEnd w:id="60"/>
+      <w:bookmarkEnd w:id="62"/>
     </w:p>
     <w:p>
       <w:r>
@@ -19256,14 +19317,14 @@
           <w:lang w:val="es-ES"/>
         </w:rPr>
       </w:pPr>
-      <w:bookmarkStart w:id="61" w:name="_Toc37783902"/>
+      <w:bookmarkStart w:id="63" w:name="_Toc37783902"/>
       <w:r>
         <w:rPr>
           <w:lang w:val="es-ES"/>
         </w:rPr>
         <w:t>Resumen ejecutivo</w:t>
       </w:r>
-      <w:bookmarkEnd w:id="61"/>
+      <w:bookmarkEnd w:id="63"/>
     </w:p>
     <w:p>
       <w:pPr>
@@ -19298,7 +19359,7 @@
           <w:lang w:val="es-ES"/>
         </w:rPr>
       </w:pPr>
-      <w:bookmarkStart w:id="62" w:name="_Toc37783903"/>
+      <w:bookmarkStart w:id="64" w:name="_Toc37783903"/>
       <w:r>
         <w:rPr>
           <w:lang w:val="es-ES"/>
@@ -19306,17 +19367,17 @@
         <w:lastRenderedPageBreak/>
         <w:t>Metodología</w:t>
       </w:r>
-      <w:bookmarkEnd w:id="62"/>
+      <w:bookmarkEnd w:id="64"/>
     </w:p>
     <w:p>
       <w:pPr>
         <w:pStyle w:val="Ttulo3"/>
       </w:pPr>
-      <w:bookmarkStart w:id="63" w:name="_Toc37783904"/>
+      <w:bookmarkStart w:id="65" w:name="_Toc37783904"/>
       <w:r>
         <w:t>Participantes</w:t>
       </w:r>
-      <w:bookmarkEnd w:id="63"/>
+      <w:bookmarkEnd w:id="65"/>
     </w:p>
     <w:p>
       <w:pPr>
@@ -19396,11 +19457,11 @@
       <w:pPr>
         <w:pStyle w:val="Ttulo3"/>
       </w:pPr>
-      <w:bookmarkStart w:id="64" w:name="_Toc37783905"/>
+      <w:bookmarkStart w:id="66" w:name="_Toc37783905"/>
       <w:r>
         <w:t>Procedimiento</w:t>
       </w:r>
-      <w:bookmarkEnd w:id="64"/>
+      <w:bookmarkEnd w:id="66"/>
     </w:p>
     <w:p>
       <w:pPr>
@@ -19451,14 +19512,14 @@
           <w:lang w:val="es-ES"/>
         </w:rPr>
       </w:pPr>
-      <w:bookmarkStart w:id="65" w:name="_Toc37783906"/>
+      <w:bookmarkStart w:id="67" w:name="_Toc37783906"/>
       <w:r>
         <w:rPr>
           <w:lang w:val="es-ES"/>
         </w:rPr>
         <w:t>Resultados</w:t>
       </w:r>
-      <w:bookmarkEnd w:id="65"/>
+      <w:bookmarkEnd w:id="67"/>
     </w:p>
     <w:p>
       <w:pPr>
@@ -19827,7 +19888,7 @@
           <w:lang w:val="es-ES" w:bidi="en-US"/>
         </w:rPr>
       </w:pPr>
-      <w:bookmarkStart w:id="66" w:name="_Toc37783907"/>
+      <w:bookmarkStart w:id="68" w:name="_Toc37783907"/>
       <w:r>
         <w:rPr>
           <w:lang w:val="es-ES" w:bidi="en-US"/>
@@ -19849,7 +19910,7 @@
         </w:rPr>
         <w:t>una aplicación de cocina</w:t>
       </w:r>
-      <w:bookmarkEnd w:id="66"/>
+      <w:bookmarkEnd w:id="68"/>
     </w:p>
     <w:p>
       <w:pPr>
@@ -19859,17 +19920,17 @@
           <w:lang w:val="es-ES" w:bidi="en-US"/>
         </w:rPr>
       </w:pPr>
-      <w:bookmarkStart w:id="67" w:name="_Toc37321180"/>
-      <w:bookmarkStart w:id="68" w:name="_Toc37783908"/>
-      <w:bookmarkStart w:id="69" w:name="_Hlk37329347"/>
+      <w:bookmarkStart w:id="69" w:name="_Toc37321180"/>
+      <w:bookmarkStart w:id="70" w:name="_Toc37783908"/>
+      <w:bookmarkStart w:id="71" w:name="_Hlk37329347"/>
       <w:r>
         <w:rPr>
           <w:lang w:val="es-ES"/>
         </w:rPr>
         <w:t>Identificación</w:t>
       </w:r>
-      <w:bookmarkEnd w:id="67"/>
-      <w:bookmarkEnd w:id="68"/>
+      <w:bookmarkEnd w:id="69"/>
+      <w:bookmarkEnd w:id="70"/>
     </w:p>
     <w:p>
       <w:pPr>
@@ -19957,67 +20018,67 @@
           <w:lang w:val="es-ES"/>
         </w:rPr>
       </w:pPr>
-      <w:bookmarkStart w:id="70" w:name="_Toc37321181"/>
-      <w:bookmarkStart w:id="71" w:name="_Toc37783909"/>
+      <w:bookmarkStart w:id="72" w:name="_Toc37321181"/>
+      <w:bookmarkStart w:id="73" w:name="_Toc37783909"/>
       <w:r>
         <w:rPr>
           <w:lang w:val="es-ES"/>
         </w:rPr>
         <w:t>Presentación</w:t>
-      </w:r>
-      <w:bookmarkEnd w:id="70"/>
-      <w:bookmarkEnd w:id="71"/>
-    </w:p>
-    <w:p>
-      <w:r>
-        <w:t xml:space="preserve">Este documento describe los resultados obtenidos en la realización de un focus group inscrito en el proceso de diseño de una aplicación de cocina. El ejercicio tiene por objeto entender el modelo mental de los usuarios objetivos de aplicaciones de cocina y cuáles serían los aspectos que no encuentran en aplicaciones, pero les gustaría encontrar. </w:t>
-      </w:r>
-    </w:p>
-    <w:p>
-      <w:r>
-        <w:t xml:space="preserve">Los resultados obtenidos se utilizarán para modelar y diseñar una aplicación de entrenamiento deportivo y nutrición novedosa. </w:t>
-      </w:r>
-    </w:p>
-    <w:p>
-      <w:r>
-        <w:t xml:space="preserve">Este ejercicio de focus group se ha realizado a lo largo de la segunda semana de abril de 2020, realizando una sesión remota con 5 personas que utilizan con frecuencia aplicaciones de cocina bien sea en su día a día o para aprender nuevas recetas. </w:t>
-      </w:r>
-    </w:p>
-    <w:p>
-      <w:pPr>
-        <w:rPr>
-          <w:lang w:val="es-ES"/>
-        </w:rPr>
-      </w:pPr>
-      <w:r>
-        <w:t xml:space="preserve">Para la realización de la prueba se ha pedido a los usuarios que se aíslen de manera correcta para mantener la concentración durante la sesión. Para llevar a cabo la reunión online se ha usado la plataforma Google </w:t>
-      </w:r>
-      <w:proofErr w:type="spellStart"/>
-      <w:r>
-        <w:t>Meet</w:t>
-      </w:r>
-      <w:proofErr w:type="spellEnd"/>
-      <w:r>
-        <w:t>. Gracias al uso de esta herramienta, es posible grabar la reunión, función que se aprovechará para que la persona que dirige la reunión no se vea obligada a tomar notas y de esta manera no condicione a los participantes</w:t>
-      </w:r>
-    </w:p>
-    <w:p>
-      <w:pPr>
-        <w:pStyle w:val="Ttulo3"/>
-        <w:rPr>
-          <w:lang w:val="es-ES"/>
-        </w:rPr>
-      </w:pPr>
-      <w:bookmarkStart w:id="72" w:name="_Toc37321182"/>
-      <w:bookmarkStart w:id="73" w:name="_Toc37783910"/>
-      <w:r>
-        <w:rPr>
-          <w:lang w:val="es-ES"/>
-        </w:rPr>
-        <w:t>Resumen ejecutivo</w:t>
       </w:r>
       <w:bookmarkEnd w:id="72"/>
       <w:bookmarkEnd w:id="73"/>
+    </w:p>
+    <w:p>
+      <w:r>
+        <w:t xml:space="preserve">Este documento describe los resultados obtenidos en la realización de un focus group inscrito en el proceso de diseño de una aplicación de cocina. El ejercicio tiene por objeto entender el modelo mental de los usuarios objetivos de aplicaciones de cocina y cuáles serían los aspectos que no encuentran en aplicaciones, pero les gustaría encontrar. </w:t>
+      </w:r>
+    </w:p>
+    <w:p>
+      <w:r>
+        <w:t xml:space="preserve">Los resultados obtenidos se utilizarán para modelar y diseñar una aplicación de entrenamiento deportivo y nutrición novedosa. </w:t>
+      </w:r>
+    </w:p>
+    <w:p>
+      <w:r>
+        <w:t xml:space="preserve">Este ejercicio de focus group se ha realizado a lo largo de la segunda semana de abril de 2020, realizando una sesión remota con 5 personas que utilizan con frecuencia aplicaciones de cocina bien sea en su día a día o para aprender nuevas recetas. </w:t>
+      </w:r>
+    </w:p>
+    <w:p>
+      <w:pPr>
+        <w:rPr>
+          <w:lang w:val="es-ES"/>
+        </w:rPr>
+      </w:pPr>
+      <w:r>
+        <w:t xml:space="preserve">Para la realización de la prueba se ha pedido a los usuarios que se aíslen de manera correcta para mantener la concentración durante la sesión. Para llevar a cabo la reunión online se ha usado la plataforma Google </w:t>
+      </w:r>
+      <w:proofErr w:type="spellStart"/>
+      <w:r>
+        <w:t>Meet</w:t>
+      </w:r>
+      <w:proofErr w:type="spellEnd"/>
+      <w:r>
+        <w:t>. Gracias al uso de esta herramienta, es posible grabar la reunión, función que se aprovechará para que la persona que dirige la reunión no se vea obligada a tomar notas y de esta manera no condicione a los participantes</w:t>
+      </w:r>
+    </w:p>
+    <w:p>
+      <w:pPr>
+        <w:pStyle w:val="Ttulo3"/>
+        <w:rPr>
+          <w:lang w:val="es-ES"/>
+        </w:rPr>
+      </w:pPr>
+      <w:bookmarkStart w:id="74" w:name="_Toc37321182"/>
+      <w:bookmarkStart w:id="75" w:name="_Toc37783910"/>
+      <w:r>
+        <w:rPr>
+          <w:lang w:val="es-ES"/>
+        </w:rPr>
+        <w:t>Resumen ejecutivo</w:t>
+      </w:r>
+      <w:bookmarkEnd w:id="74"/>
+      <w:bookmarkEnd w:id="75"/>
     </w:p>
     <w:p>
       <w:pPr>
@@ -20078,8 +20139,8 @@
           <w:lang w:val="es-ES"/>
         </w:rPr>
       </w:pPr>
-      <w:bookmarkStart w:id="74" w:name="_Toc37321183"/>
-      <w:bookmarkStart w:id="75" w:name="_Toc37783911"/>
+      <w:bookmarkStart w:id="76" w:name="_Toc37321183"/>
+      <w:bookmarkStart w:id="77" w:name="_Toc37783911"/>
       <w:r>
         <w:rPr>
           <w:lang w:val="es-ES"/>
@@ -20087,23 +20148,23 @@
         <w:lastRenderedPageBreak/>
         <w:t>Metodología</w:t>
       </w:r>
-      <w:bookmarkEnd w:id="74"/>
-      <w:bookmarkEnd w:id="75"/>
-    </w:p>
-    <w:p>
-      <w:pPr>
-        <w:pStyle w:val="Ttulo3"/>
-      </w:pPr>
-      <w:bookmarkStart w:id="76" w:name="_Toc37321184"/>
-      <w:bookmarkStart w:id="77" w:name="_Toc37783912"/>
-      <w:r>
-        <w:t>Participantes</w:t>
-      </w:r>
       <w:bookmarkEnd w:id="76"/>
       <w:bookmarkEnd w:id="77"/>
     </w:p>
     <w:p>
       <w:pPr>
+        <w:pStyle w:val="Ttulo3"/>
+      </w:pPr>
+      <w:bookmarkStart w:id="78" w:name="_Toc37321184"/>
+      <w:bookmarkStart w:id="79" w:name="_Toc37783912"/>
+      <w:r>
+        <w:t>Participantes</w:t>
+      </w:r>
+      <w:bookmarkEnd w:id="78"/>
+      <w:bookmarkEnd w:id="79"/>
+    </w:p>
+    <w:p>
+      <w:pPr>
         <w:pStyle w:val="Textoindependiente"/>
       </w:pPr>
       <w:r>
@@ -20177,13 +20238,13 @@
       <w:pPr>
         <w:pStyle w:val="Ttulo3"/>
       </w:pPr>
-      <w:bookmarkStart w:id="78" w:name="_Toc37321185"/>
-      <w:bookmarkStart w:id="79" w:name="_Toc37783913"/>
+      <w:bookmarkStart w:id="80" w:name="_Toc37321185"/>
+      <w:bookmarkStart w:id="81" w:name="_Toc37783913"/>
       <w:r>
         <w:t>Procedimiento</w:t>
       </w:r>
-      <w:bookmarkEnd w:id="78"/>
-      <w:bookmarkEnd w:id="79"/>
+      <w:bookmarkEnd w:id="80"/>
+      <w:bookmarkEnd w:id="81"/>
     </w:p>
     <w:p>
       <w:pPr>
@@ -20248,16 +20309,16 @@
           <w:lang w:val="es-ES"/>
         </w:rPr>
       </w:pPr>
-      <w:bookmarkStart w:id="80" w:name="_Toc37321186"/>
-      <w:bookmarkStart w:id="81" w:name="_Toc37783914"/>
+      <w:bookmarkStart w:id="82" w:name="_Toc37321186"/>
+      <w:bookmarkStart w:id="83" w:name="_Toc37783914"/>
       <w:r>
         <w:rPr>
           <w:lang w:val="es-ES"/>
         </w:rPr>
         <w:t>Resultados</w:t>
       </w:r>
-      <w:bookmarkEnd w:id="80"/>
-      <w:bookmarkEnd w:id="81"/>
+      <w:bookmarkEnd w:id="82"/>
+      <w:bookmarkEnd w:id="83"/>
     </w:p>
     <w:p>
       <w:pPr>
@@ -20286,7 +20347,7 @@
         <w:t>de los participantes.</w:t>
       </w:r>
     </w:p>
-    <w:bookmarkEnd w:id="69"/>
+    <w:bookmarkEnd w:id="71"/>
     <w:p>
       <w:pPr>
         <w:pStyle w:val="Prrafodelista"/>
@@ -20796,12 +20857,12 @@
       <w:pPr>
         <w:pStyle w:val="Ttulo2"/>
       </w:pPr>
-      <w:bookmarkStart w:id="82" w:name="_Toc37783915"/>
+      <w:bookmarkStart w:id="84" w:name="_Toc37783915"/>
       <w:r>
         <w:lastRenderedPageBreak/>
         <w:t>Anexo 5: Desarrollo de un card sorting</w:t>
       </w:r>
-      <w:bookmarkEnd w:id="82"/>
+      <w:bookmarkEnd w:id="84"/>
     </w:p>
     <w:p>
       <w:pPr>
@@ -20810,14 +20871,14 @@
           <w:lang w:val="es-ES"/>
         </w:rPr>
       </w:pPr>
-      <w:bookmarkStart w:id="83" w:name="_Toc37783916"/>
+      <w:bookmarkStart w:id="85" w:name="_Toc37783916"/>
       <w:r>
         <w:rPr>
           <w:lang w:val="es-ES"/>
         </w:rPr>
         <w:t>Identificación</w:t>
       </w:r>
-      <w:bookmarkEnd w:id="83"/>
+      <w:bookmarkEnd w:id="85"/>
     </w:p>
     <w:p>
       <w:pPr>
@@ -20916,14 +20977,14 @@
           <w:lang w:val="es-ES"/>
         </w:rPr>
       </w:pPr>
-      <w:bookmarkStart w:id="84" w:name="_Toc37783917"/>
+      <w:bookmarkStart w:id="86" w:name="_Toc37783917"/>
       <w:r>
         <w:rPr>
           <w:lang w:val="es-ES"/>
         </w:rPr>
         <w:t>Presentación</w:t>
       </w:r>
-      <w:bookmarkEnd w:id="84"/>
+      <w:bookmarkEnd w:id="86"/>
     </w:p>
     <w:p>
       <w:pPr>
@@ -21087,14 +21148,14 @@
           <w:lang w:val="es-ES"/>
         </w:rPr>
       </w:pPr>
-      <w:bookmarkStart w:id="85" w:name="_Toc37783918"/>
+      <w:bookmarkStart w:id="87" w:name="_Toc37783918"/>
       <w:r>
         <w:rPr>
           <w:lang w:val="es-ES"/>
         </w:rPr>
         <w:t>Resumen ejecutivo</w:t>
       </w:r>
-      <w:bookmarkEnd w:id="85"/>
+      <w:bookmarkEnd w:id="87"/>
     </w:p>
     <w:p>
       <w:pPr>
@@ -22034,14 +22095,14 @@
           <w:lang w:val="es-ES"/>
         </w:rPr>
       </w:pPr>
-      <w:bookmarkStart w:id="86" w:name="_Toc37783919"/>
+      <w:bookmarkStart w:id="88" w:name="_Toc37783919"/>
       <w:r>
         <w:rPr>
           <w:lang w:val="es-ES"/>
         </w:rPr>
         <w:t>Metodología</w:t>
       </w:r>
-      <w:bookmarkEnd w:id="86"/>
+      <w:bookmarkEnd w:id="88"/>
     </w:p>
     <w:p>
       <w:pPr>
@@ -22426,14 +22487,14 @@
           <w:lang w:val="es-ES"/>
         </w:rPr>
       </w:pPr>
-      <w:bookmarkStart w:id="87" w:name="_Toc37783920"/>
+      <w:bookmarkStart w:id="89" w:name="_Toc37783920"/>
       <w:r>
         <w:rPr>
           <w:lang w:val="es-ES"/>
         </w:rPr>
         <w:t>Resultados</w:t>
       </w:r>
-      <w:bookmarkEnd w:id="87"/>
+      <w:bookmarkEnd w:id="89"/>
     </w:p>
     <w:p>
       <w:pPr>
@@ -22536,27 +22597,14 @@
       <w:r>
         <w:t xml:space="preserve">Ilustración </w:t>
       </w:r>
-      <w:r>
-        <w:fldChar w:fldCharType="begin"/>
-      </w:r>
-      <w:r>
-        <w:instrText xml:space="preserve"> SEQ Ilustración \* ARABIC </w:instrText>
-      </w:r>
-      <w:r>
-        <w:fldChar w:fldCharType="separate"/>
-      </w:r>
-      <w:r>
-        <w:rPr>
-          <w:noProof/>
-        </w:rPr>
-        <w:t>1</w:t>
-      </w:r>
-      <w:r>
-        <w:rPr>
-          <w:noProof/>
-        </w:rPr>
-        <w:fldChar w:fldCharType="end"/>
-      </w:r>
+      <w:fldSimple w:instr=" SEQ Ilustración \* ARABIC ">
+        <w:r>
+          <w:rPr>
+            <w:noProof/>
+          </w:rPr>
+          <w:t>1</w:t>
+        </w:r>
+      </w:fldSimple>
       <w:r>
         <w:t xml:space="preserve"> - Análisis de las categorías</w:t>
       </w:r>
@@ -22697,27 +22745,14 @@
       <w:r>
         <w:t xml:space="preserve">Ilustración </w:t>
       </w:r>
-      <w:r>
-        <w:fldChar w:fldCharType="begin"/>
-      </w:r>
-      <w:r>
-        <w:instrText xml:space="preserve"> SEQ Ilustración \* ARABIC </w:instrText>
-      </w:r>
-      <w:r>
-        <w:fldChar w:fldCharType="separate"/>
-      </w:r>
-      <w:r>
-        <w:rPr>
-          <w:noProof/>
-        </w:rPr>
-        <w:t>2</w:t>
-      </w:r>
-      <w:r>
-        <w:rPr>
-          <w:noProof/>
-        </w:rPr>
-        <w:fldChar w:fldCharType="end"/>
-      </w:r>
+      <w:fldSimple w:instr=" SEQ Ilustración \* ARABIC ">
+        <w:r>
+          <w:rPr>
+            <w:noProof/>
+          </w:rPr>
+          <w:t>2</w:t>
+        </w:r>
+      </w:fldSimple>
       <w:r>
         <w:t xml:space="preserve"> - Matriz de similitud de las tarjetas</w:t>
       </w:r>
@@ -22985,27 +23020,14 @@
       <w:r>
         <w:t xml:space="preserve">Ilustración </w:t>
       </w:r>
-      <w:r>
-        <w:fldChar w:fldCharType="begin"/>
-      </w:r>
-      <w:r>
-        <w:instrText xml:space="preserve"> SEQ Ilustración \* ARABIC </w:instrText>
-      </w:r>
-      <w:r>
-        <w:fldChar w:fldCharType="separate"/>
-      </w:r>
-      <w:r>
-        <w:rPr>
-          <w:noProof/>
-        </w:rPr>
-        <w:t>3</w:t>
-      </w:r>
-      <w:r>
-        <w:rPr>
-          <w:noProof/>
-        </w:rPr>
-        <w:fldChar w:fldCharType="end"/>
-      </w:r>
+      <w:fldSimple w:instr=" SEQ Ilustración \* ARABIC ">
+        <w:r>
+          <w:rPr>
+            <w:noProof/>
+          </w:rPr>
+          <w:t>3</w:t>
+        </w:r>
+      </w:fldSimple>
       <w:r>
         <w:t xml:space="preserve"> - Relación entre tarjetas</w:t>
       </w:r>
@@ -23098,27 +23120,14 @@
       <w:r>
         <w:t xml:space="preserve">Ilustración </w:t>
       </w:r>
-      <w:r>
-        <w:fldChar w:fldCharType="begin"/>
-      </w:r>
-      <w:r>
-        <w:instrText xml:space="preserve"> SEQ Ilustración \* ARABIC </w:instrText>
-      </w:r>
-      <w:r>
-        <w:fldChar w:fldCharType="separate"/>
-      </w:r>
-      <w:r>
-        <w:rPr>
-          <w:noProof/>
-        </w:rPr>
-        <w:t>4</w:t>
-      </w:r>
-      <w:r>
-        <w:rPr>
-          <w:noProof/>
-        </w:rPr>
-        <w:fldChar w:fldCharType="end"/>
-      </w:r>
+      <w:fldSimple w:instr=" SEQ Ilustración \* ARABIC ">
+        <w:r>
+          <w:rPr>
+            <w:noProof/>
+          </w:rPr>
+          <w:t>4</w:t>
+        </w:r>
+      </w:fldSimple>
       <w:r>
         <w:t xml:space="preserve"> – Dendograma</w:t>
       </w:r>
@@ -23251,27 +23260,14 @@
       <w:r>
         <w:t xml:space="preserve">Ilustración </w:t>
       </w:r>
-      <w:r>
-        <w:fldChar w:fldCharType="begin"/>
-      </w:r>
-      <w:r>
-        <w:instrText xml:space="preserve"> SEQ Ilustración \* ARABIC </w:instrText>
-      </w:r>
-      <w:r>
-        <w:fldChar w:fldCharType="separate"/>
-      </w:r>
-      <w:r>
-        <w:rPr>
-          <w:noProof/>
-        </w:rPr>
-        <w:t>5</w:t>
-      </w:r>
-      <w:r>
-        <w:rPr>
-          <w:noProof/>
-        </w:rPr>
-        <w:fldChar w:fldCharType="end"/>
-      </w:r>
+      <w:fldSimple w:instr=" SEQ Ilustración \* ARABIC ">
+        <w:r>
+          <w:rPr>
+            <w:noProof/>
+          </w:rPr>
+          <w:t>5</w:t>
+        </w:r>
+      </w:fldSimple>
       <w:r>
         <w:t xml:space="preserve"> - Ejemplo de dendograma con un porcentaje concreto</w:t>
       </w:r>
@@ -23505,7 +23501,7 @@
           <w:lang w:val="es-ES"/>
         </w:rPr>
       </w:pPr>
-      <w:bookmarkStart w:id="88" w:name="_Toc37783921"/>
+      <w:bookmarkStart w:id="90" w:name="_Toc37783921"/>
       <w:r>
         <w:rPr>
           <w:lang w:val="es-ES"/>
@@ -23513,7 +23509,7 @@
         <w:lastRenderedPageBreak/>
         <w:t>Anexos</w:t>
       </w:r>
-      <w:bookmarkEnd w:id="88"/>
+      <w:bookmarkEnd w:id="90"/>
       <w:r>
         <w:rPr>
           <w:lang w:val="es-ES"/>
@@ -23707,7 +23703,6 @@
         <w:docPartUnique/>
       </w:docPartObj>
     </w:sdtPr>
-    <w:sdtEndPr/>
     <w:sdtContent>
       <w:p>
         <w:pPr>
@@ -23733,7 +23728,7 @@
                 <v:h position="#0,topLeft" xrange="0,21600"/>
               </v:handles>
             </v:shapetype>
-            <v:shape id="_x0000_s2049" type="#_x0000_t5" style="position:absolute;left:0;text-align:left;margin-left:3369.8pt;margin-top:0;width:167.4pt;height:161.8pt;z-index:251659264;visibility:visible;mso-wrap-style:square;mso-width-percent:0;mso-height-percent:0;mso-wrap-distance-left:9pt;mso-wrap-distance-top:0;mso-wrap-distance-right:9pt;mso-wrap-distance-bottom:0;mso-position-horizontal:right;mso-position-horizontal-relative:page;mso-position-vertical:bottom;mso-position-vertical-relative:page;mso-width-percent:0;mso-height-percent:0;mso-width-relative:page;mso-height-relative:page;v-text-anchor:top" o:gfxdata="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" adj="21600" fillcolor="#d2eaf1" stroked="f">
+            <v:shape id="_x0000_s2049" type="#_x0000_t5" style="position:absolute;left:0;text-align:left;margin-left:3486pt;margin-top:0;width:167.4pt;height:161.8pt;z-index:251659264;visibility:visible;mso-wrap-style:square;mso-width-percent:0;mso-height-percent:0;mso-wrap-distance-left:9pt;mso-wrap-distance-top:0;mso-wrap-distance-right:9pt;mso-wrap-distance-bottom:0;mso-position-horizontal:right;mso-position-horizontal-relative:page;mso-position-vertical:bottom;mso-position-vertical-relative:page;mso-width-percent:0;mso-height-percent:0;mso-width-relative:page;mso-height-relative:page;v-text-anchor:top" o:gfxdata="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" adj="21600" fillcolor="#d2eaf1" stroked="f">
               <v:textbox style="mso-next-textbox:#_x0000_s2049">
                 <w:txbxContent>
                   <w:p>
@@ -23829,7 +23824,6 @@
         <w:dataBinding w:prefixMappings="xmlns:ns0='http://schemas.openxmlformats.org/package/2006/metadata/core-properties' xmlns:ns1='http://purl.org/dc/elements/1.1/'" w:xpath="/ns0:coreProperties[1]/ns1:title[1]" w:storeItemID="{6C3C8BC8-F283-45AE-878A-BAB7291924A1}"/>
         <w:text/>
       </w:sdtPr>
-      <w:sdtEndPr/>
       <w:sdtContent>
         <w:r>
           <w:t>Diego Razquin Elcano</w:t>
@@ -23854,7 +23848,6 @@
           <w:calendar w:val="gregorian"/>
         </w:date>
       </w:sdtPr>
-      <w:sdtEndPr/>
       <w:sdtContent>
         <w:r>
           <w:t>Master universitario en Diseño de experiencia de Usuario</w:t>
@@ -28970,7 +28963,7 @@
     <w:charset w:val="00"/>
     <w:family w:val="roman"/>
     <w:pitch w:val="variable"/>
-    <w:sig w:usb0="E0002EFF" w:usb1="C000785B" w:usb2="00000009" w:usb3="00000000" w:csb0="000001FF" w:csb1="00000000"/>
+    <w:sig w:usb0="E0002AFF" w:usb1="C0007843" w:usb2="00000009" w:usb3="00000000" w:csb0="000001FF" w:csb1="00000000"/>
   </w:font>
   <w:font w:name="Courier New">
     <w:panose1 w:val="02070309020205020404"/>
@@ -28991,14 +28984,14 @@
     <w:charset w:val="00"/>
     <w:family w:val="swiss"/>
     <w:pitch w:val="variable"/>
-    <w:sig w:usb0="E4002EFF" w:usb1="C000247B" w:usb2="00000009" w:usb3="00000000" w:csb0="000001FF" w:csb1="00000000"/>
+    <w:sig w:usb0="E0002AFF" w:usb1="4000ACFF" w:usb2="00000001" w:usb3="00000000" w:csb0="000001FF" w:csb1="00000000"/>
   </w:font>
   <w:font w:name="Arial">
     <w:panose1 w:val="020B0604020202020204"/>
     <w:charset w:val="00"/>
     <w:family w:val="swiss"/>
     <w:pitch w:val="variable"/>
-    <w:sig w:usb0="E0002EFF" w:usb1="C000785B" w:usb2="00000009" w:usb3="00000000" w:csb0="000001FF" w:csb1="00000000"/>
+    <w:sig w:usb0="E0002AFF" w:usb1="C0007843" w:usb2="00000009" w:usb3="00000000" w:csb0="000001FF" w:csb1="00000000"/>
   </w:font>
   <w:font w:name="Tahoma">
     <w:panose1 w:val="020B0604030504040204"/>
@@ -29027,7 +29020,7 @@
     <w:charset w:val="00"/>
     <w:family w:val="swiss"/>
     <w:pitch w:val="variable"/>
-    <w:sig w:usb0="E4002EFF" w:usb1="C000247B" w:usb2="00000009" w:usb3="00000000" w:csb0="000001FF" w:csb1="00000000"/>
+    <w:sig w:usb0="A0002AEF" w:usb1="4000207B" w:usb2="00000000" w:usb3="00000000" w:csb0="000001FF" w:csb1="00000000"/>
   </w:font>
 </w:fonts>
 </file>
@@ -29076,6 +29069,7 @@
     <w:rsid w:val="00CA0621"/>
     <w:rsid w:val="00CB0CA8"/>
     <w:rsid w:val="00CD67C3"/>
+    <w:rsid w:val="00D20153"/>
     <w:rsid w:val="00DD09C6"/>
     <w:rsid w:val="00E86CBE"/>
   </w:rsids>
@@ -29883,7 +29877,7 @@
 </file>
 
 <file path=customXml/itemProps2.xml><?xml version="1.0" encoding="utf-8"?>
-<ds:datastoreItem xmlns:ds="http://schemas.openxmlformats.org/officeDocument/2006/customXml" ds:itemID="{5490BBA5-F143-4124-8DB5-77D554C698D9}">
+<ds:datastoreItem xmlns:ds="http://schemas.openxmlformats.org/officeDocument/2006/customXml" ds:itemID="{2768B765-D869-4343-921A-588154EB6E04}">
   <ds:schemaRefs>
     <ds:schemaRef ds:uri="http://schemas.openxmlformats.org/officeDocument/2006/bibliography"/>
   </ds:schemaRefs>

</xml_diff>